<commit_message>
added some code for deployment on github
</commit_message>
<xml_diff>
--- a/Feature Request for Jammming.docx
+++ b/Feature Request for Jammming.docx
@@ -292,7 +292,7 @@
           <w:sz w:val="22"/>
           <w:shd w:fill="auto" w:val="clear"/>
         </w:rPr>
-        <w:t xml:space="preserve">If the user is searching for artists or albums, the user can click the album or artist and it will take the user to their respective tracks so the user can add the invidual tracks to a playlist</w:t>
+        <w:t xml:space="preserve">If the user is searching for artists or albums, the user can click the album or artist and it will take the user to their respective tracks or top artist songs so the user can add the invidual tracks to a playlist</w:t>
       </w:r>
     </w:p>
     <w:p>
@@ -336,20 +336,20 @@
           <w:color w:val="353744"/>
           <w:spacing w:val="0"/>
           <w:position w:val="0"/>
+          <w:sz w:val="22"/>
+          <w:shd w:fill="auto" w:val="clear"/>
+        </w:rPr>
+      </w:pPr>
+      <w:r>
+        <w:rPr>
+          <w:rFonts w:ascii="Proxima Nova" w:hAnsi="Proxima Nova" w:cs="Proxima Nova" w:eastAsia="Proxima Nova"/>
+          <w:b/>
+          <w:color w:val="353744"/>
+          <w:spacing w:val="0"/>
+          <w:position w:val="0"/>
           <w:sz w:val="28"/>
           <w:shd w:fill="auto" w:val="clear"/>
         </w:rPr>
-      </w:pPr>
-      <w:r>
-        <w:rPr>
-          <w:rFonts w:ascii="Proxima Nova" w:hAnsi="Proxima Nova" w:cs="Proxima Nova" w:eastAsia="Proxima Nova"/>
-          <w:b/>
-          <w:color w:val="353744"/>
-          <w:spacing w:val="0"/>
-          <w:position w:val="0"/>
-          <w:sz w:val="28"/>
-          <w:shd w:fill="auto" w:val="clear"/>
-        </w:rPr>
         <w:t xml:space="preserve">TECHNICAL DESIGN</w:t>
       </w:r>
     </w:p>
@@ -360,125 +360,6 @@
         <w:jc w:val="left"/>
         <w:rPr>
           <w:rFonts w:ascii="Proxima Nova" w:hAnsi="Proxima Nova" w:cs="Proxima Nova" w:eastAsia="Proxima Nova"/>
-          <w:b/>
-          <w:color w:val="353744"/>
-          <w:spacing w:val="0"/>
-          <w:position w:val="0"/>
-          <w:sz w:val="22"/>
-          <w:shd w:fill="auto" w:val="clear"/>
-        </w:rPr>
-      </w:pPr>
-      <w:r>
-        <w:rPr>
-          <w:rFonts w:ascii="Proxima Nova" w:hAnsi="Proxima Nova" w:cs="Proxima Nova" w:eastAsia="Proxima Nova"/>
-          <w:color w:val="353744"/>
-          <w:spacing w:val="0"/>
-          <w:position w:val="0"/>
-          <w:sz w:val="22"/>
-          <w:shd w:fill="auto" w:val="clear"/>
-        </w:rPr>
-        <w:t xml:space="preserve">There will be three new components. One will be </w:t>
-      </w:r>
-      <w:r>
-        <w:rPr>
-          <w:rFonts w:ascii="Proxima Nova" w:hAnsi="Proxima Nova" w:cs="Proxima Nova" w:eastAsia="Proxima Nova"/>
-          <w:b/>
-          <w:color w:val="353744"/>
-          <w:spacing w:val="0"/>
-          <w:position w:val="0"/>
-          <w:sz w:val="22"/>
-          <w:shd w:fill="auto" w:val="clear"/>
-        </w:rPr>
-        <w:t xml:space="preserve">Albums</w:t>
-      </w:r>
-      <w:r>
-        <w:rPr>
-          <w:rFonts w:ascii="Proxima Nova" w:hAnsi="Proxima Nova" w:cs="Proxima Nova" w:eastAsia="Proxima Nova"/>
-          <w:color w:val="353744"/>
-          <w:spacing w:val="0"/>
-          <w:position w:val="0"/>
-          <w:sz w:val="22"/>
-          <w:shd w:fill="auto" w:val="clear"/>
-        </w:rPr>
-        <w:t xml:space="preserve">, this will display the albums tracks when a given album is selected. Two will be </w:t>
-      </w:r>
-      <w:r>
-        <w:rPr>
-          <w:rFonts w:ascii="Proxima Nova" w:hAnsi="Proxima Nova" w:cs="Proxima Nova" w:eastAsia="Proxima Nova"/>
-          <w:b/>
-          <w:color w:val="353744"/>
-          <w:spacing w:val="0"/>
-          <w:position w:val="0"/>
-          <w:sz w:val="22"/>
-          <w:shd w:fill="auto" w:val="clear"/>
-        </w:rPr>
-        <w:t xml:space="preserve">Artists</w:t>
-      </w:r>
-      <w:r>
-        <w:rPr>
-          <w:rFonts w:ascii="Proxima Nova" w:hAnsi="Proxima Nova" w:cs="Proxima Nova" w:eastAsia="Proxima Nova"/>
-          <w:color w:val="353744"/>
-          <w:spacing w:val="0"/>
-          <w:position w:val="0"/>
-          <w:sz w:val="22"/>
-          <w:shd w:fill="auto" w:val="clear"/>
-        </w:rPr>
-        <w:t xml:space="preserve">, this will display the artists tracks when a given artist is selected. Three will be </w:t>
-      </w:r>
-      <w:r>
-        <w:rPr>
-          <w:rFonts w:ascii="Proxima Nova" w:hAnsi="Proxima Nova" w:cs="Proxima Nova" w:eastAsia="Proxima Nova"/>
-          <w:b/>
-          <w:color w:val="353744"/>
-          <w:spacing w:val="0"/>
-          <w:position w:val="0"/>
-          <w:sz w:val="22"/>
-          <w:shd w:fill="auto" w:val="clear"/>
-        </w:rPr>
-        <w:t xml:space="preserve">Songs</w:t>
-      </w:r>
-      <w:r>
-        <w:rPr>
-          <w:rFonts w:ascii="Proxima Nova" w:hAnsi="Proxima Nova" w:cs="Proxima Nova" w:eastAsia="Proxima Nova"/>
-          <w:color w:val="353744"/>
-          <w:spacing w:val="0"/>
-          <w:position w:val="0"/>
-          <w:sz w:val="22"/>
-          <w:shd w:fill="auto" w:val="clear"/>
-        </w:rPr>
-        <w:t xml:space="preserve">, this will display the songs when a given artist and will replace the </w:t>
-      </w:r>
-      <w:r>
-        <w:rPr>
-          <w:rFonts w:ascii="Proxima Nova" w:hAnsi="Proxima Nova" w:cs="Proxima Nova" w:eastAsia="Proxima Nova"/>
-          <w:b/>
-          <w:color w:val="353744"/>
-          <w:spacing w:val="0"/>
-          <w:position w:val="0"/>
-          <w:sz w:val="22"/>
-          <w:shd w:fill="auto" w:val="clear"/>
-        </w:rPr>
-        <w:t xml:space="preserve">SearchResults</w:t>
-      </w:r>
-      <w:r>
-        <w:rPr>
-          <w:rFonts w:ascii="Proxima Nova" w:hAnsi="Proxima Nova" w:cs="Proxima Nova" w:eastAsia="Proxima Nova"/>
-          <w:color w:val="353744"/>
-          <w:spacing w:val="0"/>
-          <w:position w:val="0"/>
-          <w:sz w:val="22"/>
-          <w:shd w:fill="auto" w:val="clear"/>
-        </w:rPr>
-        <w:t xml:space="preserve"> component.</w:t>
-      </w:r>
-    </w:p>
-    <w:p>
-      <w:pPr>
-        <w:spacing w:before="200" w:after="0" w:line="312"/>
-        <w:ind w:right="0" w:left="0" w:firstLine="0"/>
-        <w:jc w:val="left"/>
-        <w:rPr>
-          <w:rFonts w:ascii="Proxima Nova" w:hAnsi="Proxima Nova" w:cs="Proxima Nova" w:eastAsia="Proxima Nova"/>
           <w:color w:val="353744"/>
           <w:spacing w:val="0"/>
           <w:position w:val="0"/>
@@ -590,7 +471,53 @@
           <w:sz w:val="22"/>
           <w:shd w:fill="auto" w:val="clear"/>
         </w:rPr>
-        <w:t xml:space="preserve">. This endpoint will require the access token. This function will also need to set albumId and artistId to an empty string.</w:t>
+        <w:t xml:space="preserve">. This endpoint will require the access token. This function will also need to set albumId and artistId to an empty string. We will also have to add a </w:t>
+      </w:r>
+      <w:r>
+        <w:rPr>
+          <w:rFonts w:ascii="Proxima Nova" w:hAnsi="Proxima Nova" w:cs="Proxima Nova" w:eastAsia="Proxima Nova"/>
+          <w:b/>
+          <w:color w:val="353744"/>
+          <w:spacing w:val="0"/>
+          <w:position w:val="0"/>
+          <w:sz w:val="22"/>
+          <w:shd w:fill="auto" w:val="clear"/>
+        </w:rPr>
+        <w:t xml:space="preserve">handleData() </w:t>
+      </w:r>
+      <w:r>
+        <w:rPr>
+          <w:rFonts w:ascii="Proxima Nova" w:hAnsi="Proxima Nova" w:cs="Proxima Nova" w:eastAsia="Proxima Nova"/>
+          <w:color w:val="353744"/>
+          <w:spacing w:val="0"/>
+          <w:position w:val="0"/>
+          <w:sz w:val="22"/>
+          <w:shd w:fill="auto" w:val="clear"/>
+        </w:rPr>
+        <w:t xml:space="preserve">function that will parse the data according to which search parameter is selected with an if else statement. This function will also set a result.albumId/result.artistId respectively. This function will be injected into the </w:t>
+      </w:r>
+      <w:r>
+        <w:rPr>
+          <w:rFonts w:ascii="Proxima Nova" w:hAnsi="Proxima Nova" w:cs="Proxima Nova" w:eastAsia="Proxima Nova"/>
+          <w:b/>
+          <w:color w:val="353744"/>
+          <w:spacing w:val="0"/>
+          <w:position w:val="0"/>
+          <w:sz w:val="22"/>
+          <w:shd w:fill="auto" w:val="clear"/>
+        </w:rPr>
+        <w:t xml:space="preserve">getSearchData() </w:t>
+      </w:r>
+      <w:r>
+        <w:rPr>
+          <w:rFonts w:ascii="Proxima Nova" w:hAnsi="Proxima Nova" w:cs="Proxima Nova" w:eastAsia="Proxima Nova"/>
+          <w:color w:val="353744"/>
+          <w:spacing w:val="0"/>
+          <w:position w:val="0"/>
+          <w:sz w:val="22"/>
+          <w:shd w:fill="auto" w:val="clear"/>
+        </w:rPr>
+        <w:t xml:space="preserve">function to make sure it is fired at the right time.</w:t>
       </w:r>
     </w:p>
     <w:p>
@@ -665,99 +592,7 @@
           <w:sz w:val="22"/>
           <w:shd w:fill="auto" w:val="clear"/>
         </w:rPr>
-        <w:t xml:space="preserve">A new state variable will be named </w:t>
-      </w:r>
-      <w:r>
-        <w:rPr>
-          <w:rFonts w:ascii="Proxima Nova" w:hAnsi="Proxima Nova" w:cs="Proxima Nova" w:eastAsia="Proxima Nova"/>
-          <w:b/>
-          <w:color w:val="353744"/>
-          <w:spacing w:val="0"/>
-          <w:position w:val="0"/>
-          <w:sz w:val="22"/>
-          <w:shd w:fill="auto" w:val="clear"/>
-        </w:rPr>
-        <w:t xml:space="preserve">results</w:t>
-      </w:r>
-      <w:r>
-        <w:rPr>
-          <w:rFonts w:ascii="Proxima Nova" w:hAnsi="Proxima Nova" w:cs="Proxima Nova" w:eastAsia="Proxima Nova"/>
-          <w:color w:val="353744"/>
-          <w:spacing w:val="0"/>
-          <w:position w:val="0"/>
-          <w:sz w:val="22"/>
-          <w:shd w:fill="auto" w:val="clear"/>
-        </w:rPr>
-        <w:t xml:space="preserve"> and the setter to </w:t>
-      </w:r>
-      <w:r>
-        <w:rPr>
-          <w:rFonts w:ascii="Proxima Nova" w:hAnsi="Proxima Nova" w:cs="Proxima Nova" w:eastAsia="Proxima Nova"/>
-          <w:b/>
-          <w:color w:val="353744"/>
-          <w:spacing w:val="0"/>
-          <w:position w:val="0"/>
-          <w:sz w:val="22"/>
-          <w:shd w:fill="auto" w:val="clear"/>
-        </w:rPr>
-        <w:t xml:space="preserve">setResults</w:t>
-      </w:r>
-      <w:r>
-        <w:rPr>
-          <w:rFonts w:ascii="Proxima Nova" w:hAnsi="Proxima Nova" w:cs="Proxima Nova" w:eastAsia="Proxima Nova"/>
-          <w:color w:val="353744"/>
-          <w:spacing w:val="0"/>
-          <w:position w:val="0"/>
-          <w:sz w:val="22"/>
-          <w:shd w:fill="auto" w:val="clear"/>
-        </w:rPr>
-        <w:t xml:space="preserve"> and eliminate the </w:t>
-      </w:r>
-      <w:r>
-        <w:rPr>
-          <w:rFonts w:ascii="Proxima Nova" w:hAnsi="Proxima Nova" w:cs="Proxima Nova" w:eastAsia="Proxima Nova"/>
-          <w:b/>
-          <w:color w:val="353744"/>
-          <w:spacing w:val="0"/>
-          <w:position w:val="0"/>
-          <w:sz w:val="22"/>
-          <w:shd w:fill="auto" w:val="clear"/>
-        </w:rPr>
-        <w:t xml:space="preserve">handleData() </w:t>
-      </w:r>
-      <w:r>
-        <w:rPr>
-          <w:rFonts w:ascii="Proxima Nova" w:hAnsi="Proxima Nova" w:cs="Proxima Nova" w:eastAsia="Proxima Nova"/>
-          <w:color w:val="353744"/>
-          <w:spacing w:val="0"/>
-          <w:position w:val="0"/>
-          <w:sz w:val="22"/>
-          <w:shd w:fill="auto" w:val="clear"/>
-        </w:rPr>
-        <w:t xml:space="preserve">function and the </w:t>
-      </w:r>
-      <w:r>
-        <w:rPr>
-          <w:rFonts w:ascii="Proxima Nova" w:hAnsi="Proxima Nova" w:cs="Proxima Nova" w:eastAsia="Proxima Nova"/>
-          <w:b/>
-          <w:color w:val="353744"/>
-          <w:spacing w:val="0"/>
-          <w:position w:val="0"/>
-          <w:sz w:val="22"/>
-          <w:shd w:fill="auto" w:val="clear"/>
-        </w:rPr>
-        <w:t xml:space="preserve">songs </w:t>
-      </w:r>
-      <w:r>
-        <w:rPr>
-          <w:rFonts w:ascii="Proxima Nova" w:hAnsi="Proxima Nova" w:cs="Proxima Nova" w:eastAsia="Proxima Nova"/>
-          <w:color w:val="353744"/>
-          <w:spacing w:val="0"/>
-          <w:position w:val="0"/>
-          <w:sz w:val="22"/>
-          <w:shd w:fill="auto" w:val="clear"/>
-        </w:rPr>
-        <w:t xml:space="preserve">state variable. We will then pass the results variable to our components and handle the data directly with dot notation on the results objects. We will also need a </w:t>
+        <w:t xml:space="preserve">We will need a </w:t>
       </w:r>
       <w:r>
         <w:rPr>
@@ -803,125 +638,33 @@
           <w:sz w:val="22"/>
           <w:shd w:fill="auto" w:val="clear"/>
         </w:rPr>
-        <w:t xml:space="preserve">function that will be triggered in the onClick event in our </w:t>
-      </w:r>
-      <w:r>
-        <w:rPr>
-          <w:rFonts w:ascii="Proxima Nova" w:hAnsi="Proxima Nova" w:cs="Proxima Nova" w:eastAsia="Proxima Nova"/>
-          <w:b/>
-          <w:color w:val="353744"/>
-          <w:spacing w:val="0"/>
-          <w:position w:val="0"/>
-          <w:sz w:val="22"/>
-          <w:shd w:fill="auto" w:val="clear"/>
-        </w:rPr>
-        <w:t xml:space="preserve">Album</w:t>
-      </w:r>
-      <w:r>
-        <w:rPr>
-          <w:rFonts w:ascii="Proxima Nova" w:hAnsi="Proxima Nova" w:cs="Proxima Nova" w:eastAsia="Proxima Nova"/>
-          <w:color w:val="353744"/>
-          <w:spacing w:val="0"/>
-          <w:position w:val="0"/>
-          <w:sz w:val="22"/>
-          <w:shd w:fill="auto" w:val="clear"/>
-        </w:rPr>
-        <w:t xml:space="preserve"> and </w:t>
-      </w:r>
-      <w:r>
-        <w:rPr>
-          <w:rFonts w:ascii="Proxima Nova" w:hAnsi="Proxima Nova" w:cs="Proxima Nova" w:eastAsia="Proxima Nova"/>
-          <w:b/>
-          <w:color w:val="353744"/>
-          <w:spacing w:val="0"/>
-          <w:position w:val="0"/>
-          <w:sz w:val="22"/>
-          <w:shd w:fill="auto" w:val="clear"/>
-        </w:rPr>
-        <w:t xml:space="preserve">Artist</w:t>
-      </w:r>
-      <w:r>
-        <w:rPr>
-          <w:rFonts w:ascii="Proxima Nova" w:hAnsi="Proxima Nova" w:cs="Proxima Nova" w:eastAsia="Proxima Nova"/>
-          <w:color w:val="353744"/>
-          <w:spacing w:val="0"/>
-          <w:position w:val="0"/>
-          <w:sz w:val="22"/>
-          <w:shd w:fill="auto" w:val="clear"/>
-        </w:rPr>
-        <w:t xml:space="preserve"> component.</w:t>
-      </w:r>
-    </w:p>
-    <w:p>
-      <w:pPr>
-        <w:spacing w:before="200" w:after="0" w:line="312"/>
-        <w:ind w:right="0" w:left="0" w:firstLine="0"/>
-        <w:jc w:val="left"/>
-        <w:rPr>
-          <w:rFonts w:ascii="Proxima Nova" w:hAnsi="Proxima Nova" w:cs="Proxima Nova" w:eastAsia="Proxima Nova"/>
-          <w:color w:val="353744"/>
-          <w:spacing w:val="0"/>
-          <w:position w:val="0"/>
-          <w:sz w:val="22"/>
-          <w:shd w:fill="auto" w:val="clear"/>
-        </w:rPr>
-      </w:pPr>
-      <w:r>
-        <w:rPr>
-          <w:rFonts w:ascii="Proxima Nova" w:hAnsi="Proxima Nova" w:cs="Proxima Nova" w:eastAsia="Proxima Nova"/>
-          <w:color w:val="353744"/>
-          <w:spacing w:val="0"/>
-          <w:position w:val="0"/>
-          <w:sz w:val="22"/>
-          <w:shd w:fill="auto" w:val="clear"/>
-        </w:rPr>
-        <w:t xml:space="preserve">We will also need two other sate variables named </w:t>
-      </w:r>
-      <w:r>
-        <w:rPr>
-          <w:rFonts w:ascii="Proxima Nova" w:hAnsi="Proxima Nova" w:cs="Proxima Nova" w:eastAsia="Proxima Nova"/>
-          <w:b/>
-          <w:color w:val="353744"/>
-          <w:spacing w:val="0"/>
-          <w:position w:val="0"/>
-          <w:sz w:val="22"/>
-          <w:shd w:fill="auto" w:val="clear"/>
-        </w:rPr>
-        <w:t xml:space="preserve">albumId</w:t>
-      </w:r>
-      <w:r>
-        <w:rPr>
-          <w:rFonts w:ascii="Proxima Nova" w:hAnsi="Proxima Nova" w:cs="Proxima Nova" w:eastAsia="Proxima Nova"/>
-          <w:color w:val="353744"/>
-          <w:spacing w:val="0"/>
-          <w:position w:val="0"/>
-          <w:sz w:val="22"/>
-          <w:shd w:fill="auto" w:val="clear"/>
-        </w:rPr>
-        <w:t xml:space="preserve"> and </w:t>
-      </w:r>
-      <w:r>
-        <w:rPr>
-          <w:rFonts w:ascii="Proxima Nova" w:hAnsi="Proxima Nova" w:cs="Proxima Nova" w:eastAsia="Proxima Nova"/>
-          <w:b/>
-          <w:color w:val="353744"/>
-          <w:spacing w:val="0"/>
-          <w:position w:val="0"/>
-          <w:sz w:val="22"/>
-          <w:shd w:fill="auto" w:val="clear"/>
-        </w:rPr>
-        <w:t xml:space="preserve">artistId</w:t>
-      </w:r>
-      <w:r>
-        <w:rPr>
-          <w:rFonts w:ascii="Proxima Nova" w:hAnsi="Proxima Nova" w:cs="Proxima Nova" w:eastAsia="Proxima Nova"/>
-          <w:color w:val="353744"/>
-          <w:spacing w:val="0"/>
-          <w:position w:val="0"/>
-          <w:sz w:val="22"/>
-          <w:shd w:fill="auto" w:val="clear"/>
-        </w:rPr>
-        <w:t xml:space="preserve">. We will pass their setters to their respective components as props and change our + button to an &gt; instead on the Albums and Artist components. When the user clicks the &gt; for a given artist or album the setter function will be called and will pass that artist or album Id back to our main App component.</w:t>
+        <w:t xml:space="preserve">function that will be triggered in the onClick event in our Songs component depending on which parameter is selected.</w:t>
+      </w:r>
+    </w:p>
+    <w:p>
+      <w:pPr>
+        <w:spacing w:before="200" w:after="0" w:line="312"/>
+        <w:ind w:right="0" w:left="0" w:firstLine="0"/>
+        <w:jc w:val="left"/>
+        <w:rPr>
+          <w:rFonts w:ascii="Proxima Nova" w:hAnsi="Proxima Nova" w:cs="Proxima Nova" w:eastAsia="Proxima Nova"/>
+          <w:color w:val="353744"/>
+          <w:spacing w:val="0"/>
+          <w:position w:val="0"/>
+          <w:sz w:val="22"/>
+          <w:shd w:fill="auto" w:val="clear"/>
+        </w:rPr>
+      </w:pPr>
+      <w:r>
+        <w:rPr>
+          <w:rFonts w:ascii="Proxima Nova" w:hAnsi="Proxima Nova" w:cs="Proxima Nova" w:eastAsia="Proxima Nova"/>
+          <w:color w:val="353744"/>
+          <w:spacing w:val="0"/>
+          <w:position w:val="0"/>
+          <w:sz w:val="22"/>
+          <w:shd w:fill="auto" w:val="clear"/>
+        </w:rPr>
+        <w:t xml:space="preserve">We will pass their setters to their respective components as props and change our + button to an &gt; instead on the Albums and Artist components. When the user clicks the &gt; for a given artist or album the setter function will be called and will pass that artist or album Id back to our main App component.</w:t>
       </w:r>
     </w:p>
     <w:p>

</xml_diff>